<commit_message>
centered titale in socument header
</commit_message>
<xml_diff>
--- a/GitTest.docx
+++ b/GitTest.docx
@@ -2,16 +2,14 @@
 <file path=word/document.xml><?xml version="1.0" encoding="utf-8"?>
 <w:document xmlns:wpc="http://schemas.microsoft.com/office/word/2010/wordprocessingCanvas" xmlns:cx="http://schemas.microsoft.com/office/drawing/2014/chartex" xmlns:cx1="http://schemas.microsoft.com/office/drawing/2015/9/8/chartex" xmlns:cx2="http://schemas.microsoft.com/office/drawing/2015/10/21/chartex" xmlns:cx3="http://schemas.microsoft.com/office/drawing/2016/5/9/chartex" xmlns:cx4="http://schemas.microsoft.com/office/drawing/2016/5/10/chartex" xmlns:cx5="http://schemas.microsoft.com/office/drawing/2016/5/11/chartex" xmlns:cx6="http://schemas.microsoft.com/office/drawing/2016/5/12/chartex" xmlns:cx7="http://schemas.microsoft.com/office/drawing/2016/5/13/chartex" xmlns:cx8="http://schemas.microsoft.com/office/drawing/2016/5/14/chartex" xmlns:mc="http://schemas.openxmlformats.org/markup-compatibility/2006" xmlns:aink="http://schemas.microsoft.com/office/drawing/2016/ink" xmlns:am3d="http://schemas.microsoft.com/office/drawing/2017/model3d" xmlns:o="urn:schemas-microsoft-com:office:office" xmlns:r="http://schemas.openxmlformats.org/officeDocument/2006/relationships" xmlns:m="http://schemas.openxmlformats.org/officeDocument/2006/math" xmlns:v="urn:schemas-microsoft-com:vml" xmlns:wp14="http://schemas.microsoft.com/office/word/2010/wordprocessingDrawing" xmlns:wp="http://schemas.openxmlformats.org/drawingml/2006/wordprocessingDrawing" xmlns:w10="urn:schemas-microsoft-com:office:word" xmlns:w="http://schemas.openxmlformats.org/wordprocessingml/2006/main" xmlns:w14="http://schemas.microsoft.com/office/word/2010/wordml" xmlns:w15="http://schemas.microsoft.com/office/word/2012/wordml" xmlns:w16cid="http://schemas.microsoft.com/office/word/2016/wordml/cid" xmlns:w16se="http://schemas.microsoft.com/office/word/2015/wordml/symex" xmlns:wpg="http://schemas.microsoft.com/office/word/2010/wordprocessingGroup" xmlns:wpi="http://schemas.microsoft.com/office/word/2010/wordprocessingInk" xmlns:wne="http://schemas.microsoft.com/office/word/2006/wordml" xmlns:wps="http://schemas.microsoft.com/office/word/2010/wordprocessingShape" mc:Ignorable="w14 w15 w16se w16cid wp14">
   <w:body>
-    <w:p/>
+    <w:p>
+      <w:bookmarkStart w:id="0" w:name="_GoBack"/>
+      <w:bookmarkEnd w:id="0"/>
+    </w:p>
     <w:sectPr>
-      <w:headerReference w:type="even" r:id="rId6"/>
-      <w:headerReference w:type="default" r:id="rId7"/>
-      <w:footerReference w:type="even" r:id="rId8"/>
-      <w:footerReference w:type="default" r:id="rId9"/>
-      <w:headerReference w:type="first" r:id="rId10"/>
-      <w:footerReference w:type="first" r:id="rId11"/>
+      <w:headerReference w:type="default" r:id="rId6"/>
       <w:pgSz w:w="12240" w:h="15840"/>
-      <w:pgMar w:top="1440" w:right="1440" w:bottom="1440" w:left="1440" w:header="720" w:footer="720" w:gutter="0"/>
+      <w:pgMar w:top="720" w:right="720" w:bottom="720" w:left="720" w:header="720" w:footer="720" w:gutter="0"/>
       <w:cols w:space="720"/>
       <w:docGrid w:linePitch="360"/>
     </w:sectPr>
@@ -44,36 +42,6 @@
 </w:endnotes>
 </file>
 
-<file path=word/footer1.xml><?xml version="1.0" encoding="utf-8"?>
-<w:ftr xmlns:wpc="http://schemas.microsoft.com/office/word/2010/wordprocessingCanvas" xmlns:cx="http://schemas.microsoft.com/office/drawing/2014/chartex" xmlns:cx1="http://schemas.microsoft.com/office/drawing/2015/9/8/chartex" xmlns:cx2="http://schemas.microsoft.com/office/drawing/2015/10/21/chartex" xmlns:cx3="http://schemas.microsoft.com/office/drawing/2016/5/9/chartex" xmlns:cx4="http://schemas.microsoft.com/office/drawing/2016/5/10/chartex" xmlns:cx5="http://schemas.microsoft.com/office/drawing/2016/5/11/chartex" xmlns:cx6="http://schemas.microsoft.com/office/drawing/2016/5/12/chartex" xmlns:cx7="http://schemas.microsoft.com/office/drawing/2016/5/13/chartex" xmlns:cx8="http://schemas.microsoft.com/office/drawing/2016/5/14/chartex" xmlns:mc="http://schemas.openxmlformats.org/markup-compatibility/2006" xmlns:aink="http://schemas.microsoft.com/office/drawing/2016/ink" xmlns:am3d="http://schemas.microsoft.com/office/drawing/2017/model3d" xmlns:o="urn:schemas-microsoft-com:office:office" xmlns:r="http://schemas.openxmlformats.org/officeDocument/2006/relationships" xmlns:m="http://schemas.openxmlformats.org/officeDocument/2006/math" xmlns:v="urn:schemas-microsoft-com:vml" xmlns:wp14="http://schemas.microsoft.com/office/word/2010/wordprocessingDrawing" xmlns:wp="http://schemas.openxmlformats.org/drawingml/2006/wordprocessingDrawing" xmlns:w10="urn:schemas-microsoft-com:office:word" xmlns:w="http://schemas.openxmlformats.org/wordprocessingml/2006/main" xmlns:w14="http://schemas.microsoft.com/office/word/2010/wordml" xmlns:w15="http://schemas.microsoft.com/office/word/2012/wordml" xmlns:w16cid="http://schemas.microsoft.com/office/word/2016/wordml/cid" xmlns:w16se="http://schemas.microsoft.com/office/word/2015/wordml/symex" xmlns:wpg="http://schemas.microsoft.com/office/word/2010/wordprocessingGroup" xmlns:wpi="http://schemas.microsoft.com/office/word/2010/wordprocessingInk" xmlns:wne="http://schemas.microsoft.com/office/word/2006/wordml" xmlns:wps="http://schemas.microsoft.com/office/word/2010/wordprocessingShape" mc:Ignorable="w14 w15 w16se w16cid wp14">
-  <w:p>
-    <w:pPr>
-      <w:pStyle w:val="Footer"/>
-    </w:pPr>
-  </w:p>
-</w:ftr>
-</file>
-
-<file path=word/footer2.xml><?xml version="1.0" encoding="utf-8"?>
-<w:ftr xmlns:wpc="http://schemas.microsoft.com/office/word/2010/wordprocessingCanvas" xmlns:cx="http://schemas.microsoft.com/office/drawing/2014/chartex" xmlns:cx1="http://schemas.microsoft.com/office/drawing/2015/9/8/chartex" xmlns:cx2="http://schemas.microsoft.com/office/drawing/2015/10/21/chartex" xmlns:cx3="http://schemas.microsoft.com/office/drawing/2016/5/9/chartex" xmlns:cx4="http://schemas.microsoft.com/office/drawing/2016/5/10/chartex" xmlns:cx5="http://schemas.microsoft.com/office/drawing/2016/5/11/chartex" xmlns:cx6="http://schemas.microsoft.com/office/drawing/2016/5/12/chartex" xmlns:cx7="http://schemas.microsoft.com/office/drawing/2016/5/13/chartex" xmlns:cx8="http://schemas.microsoft.com/office/drawing/2016/5/14/chartex" xmlns:mc="http://schemas.openxmlformats.org/markup-compatibility/2006" xmlns:aink="http://schemas.microsoft.com/office/drawing/2016/ink" xmlns:am3d="http://schemas.microsoft.com/office/drawing/2017/model3d" xmlns:o="urn:schemas-microsoft-com:office:office" xmlns:r="http://schemas.openxmlformats.org/officeDocument/2006/relationships" xmlns:m="http://schemas.openxmlformats.org/officeDocument/2006/math" xmlns:v="urn:schemas-microsoft-com:vml" xmlns:wp14="http://schemas.microsoft.com/office/word/2010/wordprocessingDrawing" xmlns:wp="http://schemas.openxmlformats.org/drawingml/2006/wordprocessingDrawing" xmlns:w10="urn:schemas-microsoft-com:office:word" xmlns:w="http://schemas.openxmlformats.org/wordprocessingml/2006/main" xmlns:w14="http://schemas.microsoft.com/office/word/2010/wordml" xmlns:w15="http://schemas.microsoft.com/office/word/2012/wordml" xmlns:w16cid="http://schemas.microsoft.com/office/word/2016/wordml/cid" xmlns:w16se="http://schemas.microsoft.com/office/word/2015/wordml/symex" xmlns:wpg="http://schemas.microsoft.com/office/word/2010/wordprocessingGroup" xmlns:wpi="http://schemas.microsoft.com/office/word/2010/wordprocessingInk" xmlns:wne="http://schemas.microsoft.com/office/word/2006/wordml" xmlns:wps="http://schemas.microsoft.com/office/word/2010/wordprocessingShape" mc:Ignorable="w14 w15 w16se w16cid wp14">
-  <w:p>
-    <w:pPr>
-      <w:pStyle w:val="Footer"/>
-    </w:pPr>
-  </w:p>
-</w:ftr>
-</file>
-
-<file path=word/footer3.xml><?xml version="1.0" encoding="utf-8"?>
-<w:ftr xmlns:wpc="http://schemas.microsoft.com/office/word/2010/wordprocessingCanvas" xmlns:cx="http://schemas.microsoft.com/office/drawing/2014/chartex" xmlns:cx1="http://schemas.microsoft.com/office/drawing/2015/9/8/chartex" xmlns:cx2="http://schemas.microsoft.com/office/drawing/2015/10/21/chartex" xmlns:cx3="http://schemas.microsoft.com/office/drawing/2016/5/9/chartex" xmlns:cx4="http://schemas.microsoft.com/office/drawing/2016/5/10/chartex" xmlns:cx5="http://schemas.microsoft.com/office/drawing/2016/5/11/chartex" xmlns:cx6="http://schemas.microsoft.com/office/drawing/2016/5/12/chartex" xmlns:cx7="http://schemas.microsoft.com/office/drawing/2016/5/13/chartex" xmlns:cx8="http://schemas.microsoft.com/office/drawing/2016/5/14/chartex" xmlns:mc="http://schemas.openxmlformats.org/markup-compatibility/2006" xmlns:aink="http://schemas.microsoft.com/office/drawing/2016/ink" xmlns:am3d="http://schemas.microsoft.com/office/drawing/2017/model3d" xmlns:o="urn:schemas-microsoft-com:office:office" xmlns:r="http://schemas.openxmlformats.org/officeDocument/2006/relationships" xmlns:m="http://schemas.openxmlformats.org/officeDocument/2006/math" xmlns:v="urn:schemas-microsoft-com:vml" xmlns:wp14="http://schemas.microsoft.com/office/word/2010/wordprocessingDrawing" xmlns:wp="http://schemas.openxmlformats.org/drawingml/2006/wordprocessingDrawing" xmlns:w10="urn:schemas-microsoft-com:office:word" xmlns:w="http://schemas.openxmlformats.org/wordprocessingml/2006/main" xmlns:w14="http://schemas.microsoft.com/office/word/2010/wordml" xmlns:w15="http://schemas.microsoft.com/office/word/2012/wordml" xmlns:w16cid="http://schemas.microsoft.com/office/word/2016/wordml/cid" xmlns:w16se="http://schemas.microsoft.com/office/word/2015/wordml/symex" xmlns:wpg="http://schemas.microsoft.com/office/word/2010/wordprocessingGroup" xmlns:wpi="http://schemas.microsoft.com/office/word/2010/wordprocessingInk" xmlns:wne="http://schemas.microsoft.com/office/word/2006/wordml" xmlns:wps="http://schemas.microsoft.com/office/word/2010/wordprocessingShape" mc:Ignorable="w14 w15 w16se w16cid wp14">
-  <w:p>
-    <w:pPr>
-      <w:pStyle w:val="Footer"/>
-    </w:pPr>
-  </w:p>
-</w:ftr>
-</file>
-
 <file path=word/footnotes.xml><?xml version="1.0" encoding="utf-8"?>
 <w:footnotes xmlns:wpc="http://schemas.microsoft.com/office/word/2010/wordprocessingCanvas" xmlns:cx="http://schemas.microsoft.com/office/drawing/2014/chartex" xmlns:cx1="http://schemas.microsoft.com/office/drawing/2015/9/8/chartex" xmlns:cx2="http://schemas.microsoft.com/office/drawing/2015/10/21/chartex" xmlns:cx3="http://schemas.microsoft.com/office/drawing/2016/5/9/chartex" xmlns:cx4="http://schemas.microsoft.com/office/drawing/2016/5/10/chartex" xmlns:cx5="http://schemas.microsoft.com/office/drawing/2016/5/11/chartex" xmlns:cx6="http://schemas.microsoft.com/office/drawing/2016/5/12/chartex" xmlns:cx7="http://schemas.microsoft.com/office/drawing/2016/5/13/chartex" xmlns:cx8="http://schemas.microsoft.com/office/drawing/2016/5/14/chartex" xmlns:mc="http://schemas.openxmlformats.org/markup-compatibility/2006" xmlns:aink="http://schemas.microsoft.com/office/drawing/2016/ink" xmlns:am3d="http://schemas.microsoft.com/office/drawing/2017/model3d" xmlns:o="urn:schemas-microsoft-com:office:office" xmlns:r="http://schemas.openxmlformats.org/officeDocument/2006/relationships" xmlns:m="http://schemas.openxmlformats.org/officeDocument/2006/math" xmlns:v="urn:schemas-microsoft-com:vml" xmlns:wp14="http://schemas.microsoft.com/office/word/2010/wordprocessingDrawing" xmlns:wp="http://schemas.openxmlformats.org/drawingml/2006/wordprocessingDrawing" xmlns:w10="urn:schemas-microsoft-com:office:word" xmlns:w="http://schemas.openxmlformats.org/wordprocessingml/2006/main" xmlns:w14="http://schemas.microsoft.com/office/word/2010/wordml" xmlns:w15="http://schemas.microsoft.com/office/word/2012/wordml" xmlns:w16cid="http://schemas.microsoft.com/office/word/2016/wordml/cid" xmlns:w16se="http://schemas.microsoft.com/office/word/2015/wordml/symex" xmlns:wpg="http://schemas.microsoft.com/office/word/2010/wordprocessingGroup" xmlns:wpi="http://schemas.microsoft.com/office/word/2010/wordprocessingInk" xmlns:wne="http://schemas.microsoft.com/office/word/2006/wordml" xmlns:wps="http://schemas.microsoft.com/office/word/2010/wordprocessingShape" mc:Ignorable="w14 w15 w16se w16cid wp14">
   <w:footnote w:type="separator" w:id="-1">
@@ -103,33 +71,14 @@
 <w:hdr xmlns:wpc="http://schemas.microsoft.com/office/word/2010/wordprocessingCanvas" xmlns:cx="http://schemas.microsoft.com/office/drawing/2014/chartex" xmlns:cx1="http://schemas.microsoft.com/office/drawing/2015/9/8/chartex" xmlns:cx2="http://schemas.microsoft.com/office/drawing/2015/10/21/chartex" xmlns:cx3="http://schemas.microsoft.com/office/drawing/2016/5/9/chartex" xmlns:cx4="http://schemas.microsoft.com/office/drawing/2016/5/10/chartex" xmlns:cx5="http://schemas.microsoft.com/office/drawing/2016/5/11/chartex" xmlns:cx6="http://schemas.microsoft.com/office/drawing/2016/5/12/chartex" xmlns:cx7="http://schemas.microsoft.com/office/drawing/2016/5/13/chartex" xmlns:cx8="http://schemas.microsoft.com/office/drawing/2016/5/14/chartex" xmlns:mc="http://schemas.openxmlformats.org/markup-compatibility/2006" xmlns:aink="http://schemas.microsoft.com/office/drawing/2016/ink" xmlns:am3d="http://schemas.microsoft.com/office/drawing/2017/model3d" xmlns:o="urn:schemas-microsoft-com:office:office" xmlns:r="http://schemas.openxmlformats.org/officeDocument/2006/relationships" xmlns:m="http://schemas.openxmlformats.org/officeDocument/2006/math" xmlns:v="urn:schemas-microsoft-com:vml" xmlns:wp14="http://schemas.microsoft.com/office/word/2010/wordprocessingDrawing" xmlns:wp="http://schemas.openxmlformats.org/drawingml/2006/wordprocessingDrawing" xmlns:w10="urn:schemas-microsoft-com:office:word" xmlns:w="http://schemas.openxmlformats.org/wordprocessingml/2006/main" xmlns:w14="http://schemas.microsoft.com/office/word/2010/wordml" xmlns:w15="http://schemas.microsoft.com/office/word/2012/wordml" xmlns:w16cid="http://schemas.microsoft.com/office/word/2016/wordml/cid" xmlns:w16se="http://schemas.microsoft.com/office/word/2015/wordml/symex" xmlns:wpg="http://schemas.microsoft.com/office/word/2010/wordprocessingGroup" xmlns:wpi="http://schemas.microsoft.com/office/word/2010/wordprocessingInk" xmlns:wne="http://schemas.microsoft.com/office/word/2006/wordml" xmlns:wps="http://schemas.microsoft.com/office/word/2010/wordprocessingShape" mc:Ignorable="w14 w15 w16se w16cid wp14">
   <w:p>
     <w:pPr>
-      <w:pStyle w:val="Header"/>
-    </w:pPr>
-  </w:p>
-</w:hdr>
-</file>
-
-<file path=word/header2.xml><?xml version="1.0" encoding="utf-8"?>
-<w:hdr xmlns:wpc="http://schemas.microsoft.com/office/word/2010/wordprocessingCanvas" xmlns:cx="http://schemas.microsoft.com/office/drawing/2014/chartex" xmlns:cx1="http://schemas.microsoft.com/office/drawing/2015/9/8/chartex" xmlns:cx2="http://schemas.microsoft.com/office/drawing/2015/10/21/chartex" xmlns:cx3="http://schemas.microsoft.com/office/drawing/2016/5/9/chartex" xmlns:cx4="http://schemas.microsoft.com/office/drawing/2016/5/10/chartex" xmlns:cx5="http://schemas.microsoft.com/office/drawing/2016/5/11/chartex" xmlns:cx6="http://schemas.microsoft.com/office/drawing/2016/5/12/chartex" xmlns:cx7="http://schemas.microsoft.com/office/drawing/2016/5/13/chartex" xmlns:cx8="http://schemas.microsoft.com/office/drawing/2016/5/14/chartex" xmlns:mc="http://schemas.openxmlformats.org/markup-compatibility/2006" xmlns:aink="http://schemas.microsoft.com/office/drawing/2016/ink" xmlns:am3d="http://schemas.microsoft.com/office/drawing/2017/model3d" xmlns:o="urn:schemas-microsoft-com:office:office" xmlns:r="http://schemas.openxmlformats.org/officeDocument/2006/relationships" xmlns:m="http://schemas.openxmlformats.org/officeDocument/2006/math" xmlns:v="urn:schemas-microsoft-com:vml" xmlns:wp14="http://schemas.microsoft.com/office/word/2010/wordprocessingDrawing" xmlns:wp="http://schemas.openxmlformats.org/drawingml/2006/wordprocessingDrawing" xmlns:w10="urn:schemas-microsoft-com:office:word" xmlns:w="http://schemas.openxmlformats.org/wordprocessingml/2006/main" xmlns:w14="http://schemas.microsoft.com/office/word/2010/wordml" xmlns:w15="http://schemas.microsoft.com/office/word/2012/wordml" xmlns:w16cid="http://schemas.microsoft.com/office/word/2016/wordml/cid" xmlns:w16se="http://schemas.microsoft.com/office/word/2015/wordml/symex" xmlns:wpg="http://schemas.microsoft.com/office/word/2010/wordprocessingGroup" xmlns:wpi="http://schemas.microsoft.com/office/word/2010/wordprocessingInk" xmlns:wne="http://schemas.microsoft.com/office/word/2006/wordml" xmlns:wps="http://schemas.microsoft.com/office/word/2010/wordprocessingShape" mc:Ignorable="w14 w15 w16se w16cid wp14">
-  <w:p>
+      <w:jc w:val="center"/>
+    </w:pPr>
     <w:proofErr w:type="spellStart"/>
     <w:r>
       <w:t>GitTest</w:t>
     </w:r>
     <w:proofErr w:type="spellEnd"/>
   </w:p>
-  <w:p>
-    <w:pPr>
-      <w:pStyle w:val="Header"/>
-    </w:pPr>
-    <w:bookmarkStart w:id="0" w:name="_GoBack"/>
-    <w:bookmarkEnd w:id="0"/>
-  </w:p>
-</w:hdr>
-</file>
-
-<file path=word/header3.xml><?xml version="1.0" encoding="utf-8"?>
-<w:hdr xmlns:wpc="http://schemas.microsoft.com/office/word/2010/wordprocessingCanvas" xmlns:cx="http://schemas.microsoft.com/office/drawing/2014/chartex" xmlns:cx1="http://schemas.microsoft.com/office/drawing/2015/9/8/chartex" xmlns:cx2="http://schemas.microsoft.com/office/drawing/2015/10/21/chartex" xmlns:cx3="http://schemas.microsoft.com/office/drawing/2016/5/9/chartex" xmlns:cx4="http://schemas.microsoft.com/office/drawing/2016/5/10/chartex" xmlns:cx5="http://schemas.microsoft.com/office/drawing/2016/5/11/chartex" xmlns:cx6="http://schemas.microsoft.com/office/drawing/2016/5/12/chartex" xmlns:cx7="http://schemas.microsoft.com/office/drawing/2016/5/13/chartex" xmlns:cx8="http://schemas.microsoft.com/office/drawing/2016/5/14/chartex" xmlns:mc="http://schemas.openxmlformats.org/markup-compatibility/2006" xmlns:aink="http://schemas.microsoft.com/office/drawing/2016/ink" xmlns:am3d="http://schemas.microsoft.com/office/drawing/2017/model3d" xmlns:o="urn:schemas-microsoft-com:office:office" xmlns:r="http://schemas.openxmlformats.org/officeDocument/2006/relationships" xmlns:m="http://schemas.openxmlformats.org/officeDocument/2006/math" xmlns:v="urn:schemas-microsoft-com:vml" xmlns:wp14="http://schemas.microsoft.com/office/word/2010/wordprocessingDrawing" xmlns:wp="http://schemas.openxmlformats.org/drawingml/2006/wordprocessingDrawing" xmlns:w10="urn:schemas-microsoft-com:office:word" xmlns:w="http://schemas.openxmlformats.org/wordprocessingml/2006/main" xmlns:w14="http://schemas.microsoft.com/office/word/2010/wordml" xmlns:w15="http://schemas.microsoft.com/office/word/2012/wordml" xmlns:w16cid="http://schemas.microsoft.com/office/word/2016/wordml/cid" xmlns:w16se="http://schemas.microsoft.com/office/word/2015/wordml/symex" xmlns:wpg="http://schemas.microsoft.com/office/word/2010/wordprocessingGroup" xmlns:wpi="http://schemas.microsoft.com/office/word/2010/wordprocessingInk" xmlns:wne="http://schemas.microsoft.com/office/word/2006/wordml" xmlns:wps="http://schemas.microsoft.com/office/word/2010/wordprocessingShape" mc:Ignorable="w14 w15 w16se w16cid wp14">
   <w:p>
     <w:pPr>
       <w:pStyle w:val="Header"/>

</xml_diff>

<commit_message>
add Introduction to body as Header1
</commit_message>
<xml_diff>
--- a/GitTest.docx
+++ b/GitTest.docx
@@ -3,6 +3,12 @@
 <w:document xmlns:wpc="http://schemas.microsoft.com/office/word/2010/wordprocessingCanvas" xmlns:cx="http://schemas.microsoft.com/office/drawing/2014/chartex" xmlns:cx1="http://schemas.microsoft.com/office/drawing/2015/9/8/chartex" xmlns:cx2="http://schemas.microsoft.com/office/drawing/2015/10/21/chartex" xmlns:cx3="http://schemas.microsoft.com/office/drawing/2016/5/9/chartex" xmlns:cx4="http://schemas.microsoft.com/office/drawing/2016/5/10/chartex" xmlns:cx5="http://schemas.microsoft.com/office/drawing/2016/5/11/chartex" xmlns:cx6="http://schemas.microsoft.com/office/drawing/2016/5/12/chartex" xmlns:cx7="http://schemas.microsoft.com/office/drawing/2016/5/13/chartex" xmlns:cx8="http://schemas.microsoft.com/office/drawing/2016/5/14/chartex" xmlns:mc="http://schemas.openxmlformats.org/markup-compatibility/2006" xmlns:aink="http://schemas.microsoft.com/office/drawing/2016/ink" xmlns:am3d="http://schemas.microsoft.com/office/drawing/2017/model3d" xmlns:o="urn:schemas-microsoft-com:office:office" xmlns:r="http://schemas.openxmlformats.org/officeDocument/2006/relationships" xmlns:m="http://schemas.openxmlformats.org/officeDocument/2006/math" xmlns:v="urn:schemas-microsoft-com:vml" xmlns:wp14="http://schemas.microsoft.com/office/word/2010/wordprocessingDrawing" xmlns:wp="http://schemas.openxmlformats.org/drawingml/2006/wordprocessingDrawing" xmlns:w10="urn:schemas-microsoft-com:office:word" xmlns:w="http://schemas.openxmlformats.org/wordprocessingml/2006/main" xmlns:w14="http://schemas.microsoft.com/office/word/2010/wordml" xmlns:w15="http://schemas.microsoft.com/office/word/2012/wordml" xmlns:w16cid="http://schemas.microsoft.com/office/word/2016/wordml/cid" xmlns:w16se="http://schemas.microsoft.com/office/word/2015/wordml/symex" xmlns:wpg="http://schemas.microsoft.com/office/word/2010/wordprocessingGroup" xmlns:wpi="http://schemas.microsoft.com/office/word/2010/wordprocessingInk" xmlns:wne="http://schemas.microsoft.com/office/word/2006/wordml" xmlns:wps="http://schemas.microsoft.com/office/word/2010/wordprocessingShape" mc:Ignorable="w14 w15 w16se w16cid wp14">
   <w:body>
     <w:p>
+      <w:pPr>
+        <w:pStyle w:val="Heading1"/>
+      </w:pPr>
+      <w:r>
+        <w:t>Introduction</w:t>
+      </w:r>
       <w:bookmarkStart w:id="0" w:name="_GoBack"/>
       <w:bookmarkEnd w:id="0"/>
     </w:p>

</xml_diff>

<commit_message>
Introduction added as Header 1 - really!
</commit_message>
<xml_diff>
--- a/GitTest.docx
+++ b/GitTest.docx
@@ -3,10 +3,13 @@
 <w:document xmlns:wpc="http://schemas.microsoft.com/office/word/2010/wordprocessingCanvas" xmlns:cx="http://schemas.microsoft.com/office/drawing/2014/chartex" xmlns:cx1="http://schemas.microsoft.com/office/drawing/2015/9/8/chartex" xmlns:cx2="http://schemas.microsoft.com/office/drawing/2015/10/21/chartex" xmlns:cx3="http://schemas.microsoft.com/office/drawing/2016/5/9/chartex" xmlns:cx4="http://schemas.microsoft.com/office/drawing/2016/5/10/chartex" xmlns:cx5="http://schemas.microsoft.com/office/drawing/2016/5/11/chartex" xmlns:cx6="http://schemas.microsoft.com/office/drawing/2016/5/12/chartex" xmlns:cx7="http://schemas.microsoft.com/office/drawing/2016/5/13/chartex" xmlns:cx8="http://schemas.microsoft.com/office/drawing/2016/5/14/chartex" xmlns:mc="http://schemas.openxmlformats.org/markup-compatibility/2006" xmlns:aink="http://schemas.microsoft.com/office/drawing/2016/ink" xmlns:am3d="http://schemas.microsoft.com/office/drawing/2017/model3d" xmlns:o="urn:schemas-microsoft-com:office:office" xmlns:r="http://schemas.openxmlformats.org/officeDocument/2006/relationships" xmlns:m="http://schemas.openxmlformats.org/officeDocument/2006/math" xmlns:v="urn:schemas-microsoft-com:vml" xmlns:wp14="http://schemas.microsoft.com/office/word/2010/wordprocessingDrawing" xmlns:wp="http://schemas.openxmlformats.org/drawingml/2006/wordprocessingDrawing" xmlns:w10="urn:schemas-microsoft-com:office:word" xmlns:w="http://schemas.openxmlformats.org/wordprocessingml/2006/main" xmlns:w14="http://schemas.microsoft.com/office/word/2010/wordml" xmlns:w15="http://schemas.microsoft.com/office/word/2012/wordml" xmlns:w16cid="http://schemas.microsoft.com/office/word/2016/wordml/cid" xmlns:w16se="http://schemas.microsoft.com/office/word/2015/wordml/symex" xmlns:wpg="http://schemas.microsoft.com/office/word/2010/wordprocessingGroup" xmlns:wpi="http://schemas.microsoft.com/office/word/2010/wordprocessingInk" xmlns:wne="http://schemas.microsoft.com/office/word/2006/wordml" xmlns:wps="http://schemas.microsoft.com/office/word/2010/wordprocessingShape" mc:Ignorable="w14 w15 w16se w16cid wp14">
   <w:body>
     <w:p>
+      <w:pPr>
+        <w:pStyle w:val="Heading1"/>
+      </w:pPr>
+      <w:bookmarkStart w:id="0" w:name="_GoBack"/>
       <w:r>
         <w:t>Introduction</w:t>
       </w:r>
-      <w:bookmarkStart w:id="0" w:name="_GoBack"/>
       <w:bookmarkEnd w:id="0"/>
     </w:p>
     <w:sectPr>

</xml_diff>

<commit_message>
added Github target URL
</commit_message>
<xml_diff>
--- a/GitTest.docx
+++ b/GitTest.docx
@@ -6,10 +6,27 @@
       <w:pPr>
         <w:pStyle w:val="Heading1"/>
       </w:pPr>
-      <w:bookmarkStart w:id="0" w:name="_GoBack"/>
       <w:r>
         <w:t>Introduction</w:t>
       </w:r>
+    </w:p>
+    <w:p/>
+    <w:p>
+      <w:proofErr w:type="spellStart"/>
+      <w:r>
+        <w:t>Github</w:t>
+      </w:r>
+      <w:proofErr w:type="spellEnd"/>
+      <w:r>
+        <w:t xml:space="preserve"> target:</w:t>
+      </w:r>
+      <w:r>
+        <w:tab/>
+      </w:r>
+      <w:r>
+        <w:t>https://github.com/physa/GitTest</w:t>
+      </w:r>
+      <w:bookmarkStart w:id="0" w:name="_GoBack"/>
       <w:bookmarkEnd w:id="0"/>
     </w:p>
     <w:sectPr>

</xml_diff>

<commit_message>
I am the EDITS
</commit_message>
<xml_diff>
--- a/GitTest.docx
+++ b/GitTest.docx
@@ -23,14 +23,28 @@
       <w:r>
         <w:tab/>
       </w:r>
+      <w:hyperlink r:id="rId6" w:history="1">
+        <w:r>
+          <w:rPr>
+            <w:rStyle w:val="Hyperlink"/>
+          </w:rPr>
+          <w:t>https://github.com/physa/GitTest</w:t>
+        </w:r>
+      </w:hyperlink>
+    </w:p>
+    <w:p/>
+    <w:p>
       <w:r>
-        <w:t>https://github.com/physa/GitTest</w:t>
+        <w:t>I am the MASTER!!!!</w:t>
+      </w:r>
+      <w:r>
+        <w:t>, but done in EDITS</w:t>
       </w:r>
       <w:bookmarkStart w:id="0" w:name="_GoBack"/>
       <w:bookmarkEnd w:id="0"/>
     </w:p>
     <w:sectPr>
-      <w:headerReference w:type="default" r:id="rId6"/>
+      <w:headerReference w:type="default" r:id="rId7"/>
       <w:pgSz w:w="12240" w:h="15840"/>
       <w:pgMar w:top="720" w:right="720" w:bottom="720" w:left="720" w:header="720" w:footer="720" w:gutter="0"/>
       <w:cols w:space="720"/>

</xml_diff>

<commit_message>
I am the MASTER
</commit_message>
<xml_diff>
--- a/GitTest.docx
+++ b/GitTest.docx
@@ -23,14 +23,25 @@
       <w:r>
         <w:tab/>
       </w:r>
+      <w:hyperlink r:id="rId6" w:history="1">
+        <w:r>
+          <w:rPr>
+            <w:rStyle w:val="Hyperlink"/>
+          </w:rPr>
+          <w:t>https://github.com/physa/GitTest</w:t>
+        </w:r>
+      </w:hyperlink>
+    </w:p>
+    <w:p/>
+    <w:p>
       <w:r>
-        <w:t>https://github.com/physa/GitTest</w:t>
+        <w:t>I am the MASTER!!!!</w:t>
       </w:r>
       <w:bookmarkStart w:id="0" w:name="_GoBack"/>
       <w:bookmarkEnd w:id="0"/>
     </w:p>
     <w:sectPr>
-      <w:headerReference w:type="default" r:id="rId6"/>
+      <w:headerReference w:type="default" r:id="rId7"/>
       <w:pgSz w:w="12240" w:h="15840"/>
       <w:pgMar w:top="720" w:right="720" w:bottom="720" w:left="720" w:header="720" w:footer="720" w:gutter="0"/>
       <w:cols w:space="720"/>

</xml_diff>

<commit_message>
changes to I Am the EDITS, and added URL
</commit_message>
<xml_diff>
--- a/GitTest.docx
+++ b/GitTest.docx
@@ -35,11 +35,22 @@
     <w:p/>
     <w:p>
       <w:r>
-        <w:t>I am the MASTER!!!!</w:t>
+        <w:t xml:space="preserve">I am the </w:t>
       </w:r>
       <w:r>
-        <w:t>, but done in EDITS</w:t>
+        <w:t>EDITS</w:t>
       </w:r>
+      <w:r>
+        <w:t>!!</w:t>
+      </w:r>
+    </w:p>
+    <w:p/>
+    <w:p>
+      <w:r>
+        <w:t>D:\DVI\Computer\02_Software\00_Programming\07_Version Control\Git\Documentation\GitTest.docx</w:t>
+      </w:r>
+    </w:p>
+    <w:p>
       <w:bookmarkStart w:id="0" w:name="_GoBack"/>
       <w:bookmarkEnd w:id="0"/>
     </w:p>

</xml_diff>